<commit_message>
Add api routes + models + SQL dump
</commit_message>
<xml_diff>
--- a/API calls.docx
+++ b/API calls.docx
@@ -12,8 +12,10 @@
         <w:rPr>
           <w:lang w:val="en-US"/>
         </w:rPr>
-        <w:t>/renters {POST}</w:t>
-      </w:r>
+        <w:t>/renters/{ID}</w:t>
+      </w:r>
+      <w:bookmarkStart w:id="0" w:name="_GoBack"/>
+      <w:bookmarkEnd w:id="0"/>
     </w:p>
     <w:p>
       <w:pPr>
@@ -25,49 +27,7 @@
         <w:rPr>
           <w:lang w:val="en-US"/>
         </w:rPr>
-        <w:t>/</w:t>
-      </w:r>
-      <w:r>
-        <w:rPr>
-          <w:lang w:val="en-US"/>
-        </w:rPr>
-        <w:t>renters</w:t>
-      </w:r>
-      <w:r>
-        <w:rPr>
-          <w:lang w:val="en-US"/>
-        </w:rPr>
-        <w:t>/</w:t>
-      </w:r>
-      <w:r>
-        <w:rPr>
-          <w:lang w:val="en-US"/>
-        </w:rPr>
-        <w:t>{ID}/</w:t>
-      </w:r>
-      <w:r>
-        <w:rPr>
-          <w:lang w:val="en-US"/>
-        </w:rPr>
-        <w:t>complains</w:t>
-      </w:r>
-      <w:r>
-        <w:rPr>
-          <w:lang w:val="en-US"/>
-        </w:rPr>
-        <w:t xml:space="preserve"> {</w:t>
-      </w:r>
-      <w:r>
-        <w:rPr>
-          <w:lang w:val="en-US"/>
-        </w:rPr>
-        <w:t>GET/</w:t>
-      </w:r>
-      <w:r>
-        <w:rPr>
-          <w:lang w:val="en-US"/>
-        </w:rPr>
-        <w:t>POST}</w:t>
+        <w:t>/renters {POST}</w:t>
       </w:r>
     </w:p>
     <w:p>
@@ -80,13 +40,49 @@
         <w:rPr>
           <w:lang w:val="en-US"/>
         </w:rPr>
-        <w:t>/owners</w:t>
-      </w:r>
-      <w:r>
-        <w:rPr>
-          <w:lang w:val="en-US"/>
-        </w:rPr>
-        <w:t xml:space="preserve"> {POST/GET}</w:t>
+        <w:t>/</w:t>
+      </w:r>
+      <w:r>
+        <w:rPr>
+          <w:lang w:val="en-US"/>
+        </w:rPr>
+        <w:t>renters</w:t>
+      </w:r>
+      <w:r>
+        <w:rPr>
+          <w:lang w:val="en-US"/>
+        </w:rPr>
+        <w:t>/</w:t>
+      </w:r>
+      <w:r>
+        <w:rPr>
+          <w:lang w:val="en-US"/>
+        </w:rPr>
+        <w:t>{ID}/</w:t>
+      </w:r>
+      <w:r>
+        <w:rPr>
+          <w:lang w:val="en-US"/>
+        </w:rPr>
+        <w:t>complains</w:t>
+      </w:r>
+      <w:r>
+        <w:rPr>
+          <w:lang w:val="en-US"/>
+        </w:rPr>
+        <w:t xml:space="preserve"> {</w:t>
+      </w:r>
+      <w:r>
+        <w:rPr>
+          <w:lang w:val="en-US"/>
+        </w:rPr>
+        <w:t>GET</w:t>
+      </w:r>
+      <w:r>
+        <w:rPr>
+          <w:lang w:val="en-US"/>
+        </w:rPr>
+        <w:t>}</w:t>
       </w:r>
     </w:p>
     <w:p>
@@ -99,6 +95,25 @@
         <w:rPr>
           <w:lang w:val="en-US"/>
         </w:rPr>
+        <w:t>/owners</w:t>
+      </w:r>
+      <w:r>
+        <w:rPr>
+          <w:lang w:val="en-US"/>
+        </w:rPr>
+        <w:t xml:space="preserve"> {POST/GET}</w:t>
+      </w:r>
+    </w:p>
+    <w:p>
+      <w:pPr>
+        <w:rPr>
+          <w:lang w:val="en-US"/>
+        </w:rPr>
+      </w:pPr>
+      <w:r>
+        <w:rPr>
+          <w:lang w:val="en-US"/>
+        </w:rPr>
         <w:t>/owners/</w:t>
       </w:r>
       <w:r>
@@ -125,13 +140,79 @@
         </w:rPr>
         <w:t>/PUT</w:t>
       </w:r>
-      <w:bookmarkStart w:id="0" w:name="_GoBack"/>
-      <w:bookmarkEnd w:id="0"/>
       <w:r>
         <w:rPr>
           <w:lang w:val="en-US"/>
         </w:rPr>
         <w:t>}</w:t>
+      </w:r>
+    </w:p>
+    <w:p>
+      <w:pPr>
+        <w:rPr>
+          <w:lang w:val="en-US"/>
+        </w:rPr>
+      </w:pPr>
+      <w:r>
+        <w:rPr>
+          <w:lang w:val="en-US"/>
+        </w:rPr>
+        <w:t>/complains</w:t>
+      </w:r>
+      <w:r>
+        <w:rPr>
+          <w:lang w:val="en-US"/>
+        </w:rPr>
+        <w:t>/</w:t>
+      </w:r>
+      <w:r>
+        <w:rPr>
+          <w:lang w:val="en-US"/>
+        </w:rPr>
+        <w:t xml:space="preserve"> {</w:t>
+      </w:r>
+      <w:r>
+        <w:rPr>
+          <w:lang w:val="en-US"/>
+        </w:rPr>
+        <w:t>POST</w:t>
+      </w:r>
+      <w:r>
+        <w:rPr>
+          <w:lang w:val="en-US"/>
+        </w:rPr>
+        <w:t>}</w:t>
+      </w:r>
+    </w:p>
+    <w:p>
+      <w:pPr>
+        <w:rPr>
+          <w:lang w:val="en-US"/>
+        </w:rPr>
+      </w:pPr>
+      <w:r>
+        <w:rPr>
+          <w:lang w:val="en-US"/>
+        </w:rPr>
+        <w:t>/complain</w:t>
+      </w:r>
+      <w:r>
+        <w:rPr>
+          <w:lang w:val="en-US"/>
+        </w:rPr>
+        <w:t>s</w:t>
+      </w:r>
+      <w:r>
+        <w:rPr>
+          <w:lang w:val="en-US"/>
+        </w:rPr>
+        <w:t>/{ID}</w:t>
+      </w:r>
+      <w:r>
+        <w:rPr>
+          <w:lang w:val="en-US"/>
+        </w:rPr>
+        <w:t xml:space="preserve"> {POST/PUT}</w:t>
       </w:r>
     </w:p>
     <w:p>

</xml_diff>